<commit_message>
Updates July 2020 including new notes and new r scripts
</commit_message>
<xml_diff>
--- a/Notes/R21 project sequencing results.docx
+++ b/Notes/R21 project sequencing results.docx
@@ -15,16 +15,81 @@
     </w:p>
     <w:p/>
     <w:p>
-      <w:r>
-        <w:t xml:space="preserve">In this project, monkeys were infected with a Mac251 SIV strain. </w:t>
-      </w:r>
-    </w:p>
+      <w:pPr>
+        <w:rPr>
+          <w:b/>
+        </w:rPr>
+      </w:pPr>
+      <w:r>
+        <w:rPr>
+          <w:b/>
+        </w:rPr>
+        <w:t>Abstract</w:t>
+      </w:r>
+    </w:p>
+    <w:p>
+      <w:r>
+        <w:t xml:space="preserve">In this project, </w:t>
+      </w:r>
+      <w:r>
+        <w:t xml:space="preserve">11 </w:t>
+      </w:r>
+      <w:r>
+        <w:t xml:space="preserve">monkeys were infected with a Mac251 SIV strain. </w:t>
+      </w:r>
+    </w:p>
+    <w:p>
+      <w:r>
+        <w:t xml:space="preserve">7 of them TB and SIV, 4 of them only SIV. </w:t>
+      </w:r>
+    </w:p>
+    <w:p>
+      <w:r>
+        <w:t xml:space="preserve">We found no evidence of selective sweeps </w:t>
+      </w:r>
+      <w:r>
+        <w:t xml:space="preserve">(except in one monkey at one site). This is likely because the monkeys were only infected for 8-9 weeks (compare </w:t>
+      </w:r>
+      <w:proofErr w:type="spellStart"/>
+      <w:r>
+        <w:t>Ita</w:t>
+      </w:r>
+      <w:proofErr w:type="spellEnd"/>
+      <w:r>
+        <w:t xml:space="preserve"> et al 2018)</w:t>
+      </w:r>
+      <w:r>
+        <w:t>. We find evidence for mutation selection balance with non-synonymous and</w:t>
+      </w:r>
+      <w:r>
+        <w:t xml:space="preserve"> </w:t>
+      </w:r>
+      <w:r>
+        <w:t xml:space="preserve">nonsense mutations being present at lower frequencies than synonymous mutations. </w:t>
+      </w:r>
+    </w:p>
+    <w:p/>
     <w:p>
       <w:r>
         <w:t xml:space="preserve">We have 69 sequenced samples from 11 different monkeys. </w:t>
       </w:r>
       <w:r>
-        <w:t xml:space="preserve">In addition, we have two samples from the stock virus. </w:t>
+        <w:t xml:space="preserve">In addition, we have </w:t>
+      </w:r>
+      <w:r>
+        <w:t>one</w:t>
+      </w:r>
+      <w:r>
+        <w:t xml:space="preserve"> sampl</w:t>
+      </w:r>
+      <w:r>
+        <w:t>e</w:t>
+      </w:r>
+      <w:r>
+        <w:t xml:space="preserve"> from the stock virus</w:t>
+      </w:r>
+      <w:r>
+        <w:t xml:space="preserve"> and one machine control. </w:t>
       </w:r>
     </w:p>
     <w:p/>
@@ -54,22 +119,33 @@
         </w:numPr>
       </w:pPr>
       <w:r>
-        <w:t>T</w:t>
-      </w:r>
-      <w:r>
-        <w:t>he stock</w:t>
-      </w:r>
-      <w:r>
-        <w:t xml:space="preserve"> </w:t>
-      </w:r>
-      <w:r>
-        <w:t>virus was not diverse at all, so the infections were with almost clonal virus.</w:t>
-      </w:r>
-    </w:p>
-    <w:p/>
-    <w:p>
-      <w:r>
-        <w:t xml:space="preserve">The result of both is that we have very little diversity to work with. There is very little signal in the data in general. </w:t>
+        <w:t>The stock virus was not diverse at all, so the infections were with almost clonal virus.</w:t>
+      </w:r>
+    </w:p>
+    <w:p>
+      <w:pPr>
+        <w:pStyle w:val="ListParagraph"/>
+        <w:numPr>
+          <w:ilvl w:val="0"/>
+          <w:numId w:val="1"/>
+        </w:numPr>
+      </w:pPr>
+      <w:r>
+        <w:t xml:space="preserve">The monkeys were only infected for 8-9 weeks. </w:t>
+      </w:r>
+    </w:p>
+    <w:p/>
+    <w:p>
+      <w:r>
+        <w:t xml:space="preserve">The result of </w:t>
+      </w:r>
+      <w:r>
+        <w:t>these</w:t>
+      </w:r>
+      <w:bookmarkStart w:id="0" w:name="_GoBack"/>
+      <w:bookmarkEnd w:id="0"/>
+      <w:r>
+        <w:t xml:space="preserve"> is that we have very little diversity to work with. There is very little signal in the data in general. </w:t>
       </w:r>
     </w:p>
     <w:p>
@@ -141,85 +217,43 @@
       </w:r>
     </w:p>
     <w:p/>
-    <w:p>
-      <w:pPr>
-        <w:pStyle w:val="Heading2"/>
-      </w:pPr>
-      <w:r>
-        <w:t xml:space="preserve">Frequency of synonymous vs non-synonymous transition mutations. </w:t>
-      </w:r>
-    </w:p>
-    <w:p/>
-    <w:p>
-      <w:r>
-        <w:t xml:space="preserve">To see if there is any signal in the data, </w:t>
-      </w:r>
-      <w:r>
-        <w:t xml:space="preserve">postdoc </w:t>
+    <w:p/>
+    <w:p/>
+    <w:p>
+      <w:r>
+        <w:br w:type="page"/>
+      </w:r>
+    </w:p>
+    <w:p>
+      <w:r>
+        <w:lastRenderedPageBreak/>
+        <w:t>Diversity in stock virus (</w:t>
+      </w:r>
+      <w:r>
+        <w:t xml:space="preserve">much lower than </w:t>
       </w:r>
       <w:proofErr w:type="spellStart"/>
       <w:r>
-        <w:t>Senay</w:t>
+        <w:t>Ita</w:t>
       </w:r>
       <w:proofErr w:type="spellEnd"/>
       <w:r>
-        <w:t xml:space="preserve"> </w:t>
-      </w:r>
-      <w:proofErr w:type="spellStart"/>
-      <w:r>
-        <w:t>Yitbarek</w:t>
-      </w:r>
-      <w:proofErr w:type="spellEnd"/>
-      <w:r>
-        <w:t xml:space="preserve"> and I decided to compare the mutation frequency of synonymous vs non-synonymous sites. </w:t>
-      </w:r>
-    </w:p>
-    <w:p/>
-    <w:p>
-      <w:r>
-        <w:t xml:space="preserve">We focused on transition mutations (A&lt;-&gt;G and C&lt;-&gt;T) because they are more common than transversion mutations in viruses. </w:t>
-      </w:r>
-    </w:p>
-    <w:p/>
-    <w:p/>
-    <w:p/>
-    <w:p>
-      <w:r>
-        <w:lastRenderedPageBreak/>
-        <w:t>We found that</w:t>
-      </w:r>
-      <w:r>
-        <w:t xml:space="preserve"> yes, there is signal. </w:t>
-      </w:r>
-    </w:p>
-    <w:p>
-      <w:r>
-        <w:t>In most samples (though not all), the non</w:t>
-      </w:r>
-      <w:r>
-        <w:t>-</w:t>
-      </w:r>
-      <w:r>
-        <w:t xml:space="preserve">synonymous and nonsense transition mutations have lower frequency (according to </w:t>
-      </w:r>
-      <w:r>
-        <w:t>non-parametric W</w:t>
-      </w:r>
-      <w:r>
-        <w:t xml:space="preserve">ilcox test) than synonymous mutations.  </w:t>
-      </w:r>
-    </w:p>
-    <w:p/>
+        <w:t xml:space="preserve"> 2018</w:t>
+      </w:r>
+      <w:r>
+        <w:t xml:space="preserve"> mac251)</w:t>
+      </w:r>
+    </w:p>
     <w:p>
       <w:r>
         <w:rPr>
           <w:noProof/>
         </w:rPr>
         <w:drawing>
-          <wp:inline distT="0" distB="0" distL="0" distR="0" wp14:anchorId="17B1349F" wp14:editId="6824B039">
-            <wp:extent cx="3854527" cy="3846703"/>
-            <wp:effectExtent l="0" t="0" r="0" b="1905"/>
-            <wp:docPr id="2" name="Picture 2"/>
+          <wp:inline distT="0" distB="0" distL="0" distR="0" wp14:anchorId="6E50D092" wp14:editId="254C4028">
+            <wp:extent cx="2551099" cy="3067043"/>
+            <wp:effectExtent l="0" t="0" r="1905" b="0"/>
+            <wp:docPr id="7" name="Picture 7"/>
             <wp:cNvGraphicFramePr>
               <a:graphicFrameLocks xmlns:a="http://schemas.openxmlformats.org/drawingml/2006/main" noChangeAspect="1"/>
             </wp:cNvGraphicFramePr>
@@ -227,7 +261,7 @@
               <a:graphicData uri="http://schemas.openxmlformats.org/drawingml/2006/picture">
                 <pic:pic xmlns:pic="http://schemas.openxmlformats.org/drawingml/2006/picture">
                   <pic:nvPicPr>
-                    <pic:cNvPr id="2" name="Screenshot 2020-06-11 11.53.57.png"/>
+                    <pic:cNvPr id="7" name="Screen Shot 2020-06-23 at 11.32.49 PM.png"/>
                     <pic:cNvPicPr/>
                   </pic:nvPicPr>
                   <pic:blipFill>
@@ -245,7 +279,7 @@
                   <pic:spPr>
                     <a:xfrm>
                       <a:off x="0" y="0"/>
-                      <a:ext cx="3859239" cy="3851406"/>
+                      <a:ext cx="2569815" cy="3089545"/>
                     </a:xfrm>
                     <a:prstGeom prst="rect">
                       <a:avLst/>
@@ -258,6 +292,224 @@
         </w:drawing>
       </w:r>
     </w:p>
+    <w:p/>
+    <w:p>
+      <w:r>
+        <w:t xml:space="preserve">Diversity in the monkeys is even lower than in the stock. Likely, there was a bottleneck at infection, and not enough replication to generate a lot of diversity. </w:t>
+      </w:r>
+    </w:p>
+    <w:p/>
+    <w:p>
+      <w:r>
+        <w:t xml:space="preserve">Also, because the sequencing didn’t work well (likely because low viral loads) – we have </w:t>
+      </w:r>
+      <w:r>
+        <w:t xml:space="preserve">no data for the V1 loop of </w:t>
+      </w:r>
+      <w:proofErr w:type="spellStart"/>
+      <w:r>
+        <w:t>Env</w:t>
+      </w:r>
+      <w:proofErr w:type="spellEnd"/>
+      <w:r>
+        <w:t xml:space="preserve">. </w:t>
+      </w:r>
+    </w:p>
+    <w:p/>
+    <w:p>
+      <w:r>
+        <w:t xml:space="preserve">In one of the monkeys there is evidence for a soft sweep (starting from standing genetic variation) at position 359g </w:t>
+      </w:r>
+      <w:r>
+        <w:t>(K120R)</w:t>
+      </w:r>
+      <w:r>
+        <w:t xml:space="preserve">, moving from 10% </w:t>
+      </w:r>
+      <w:proofErr w:type="spellStart"/>
+      <w:r>
+        <w:t>freq</w:t>
+      </w:r>
+      <w:proofErr w:type="spellEnd"/>
+      <w:r>
+        <w:t xml:space="preserve"> to 70% freq</w:t>
+      </w:r>
+      <w:r>
+        <w:t xml:space="preserve">. </w:t>
+      </w:r>
+    </w:p>
+    <w:p>
+      <w:r>
+        <w:rPr>
+          <w:noProof/>
+        </w:rPr>
+        <w:drawing>
+          <wp:inline distT="0" distB="0" distL="0" distR="0" wp14:anchorId="20792B7A" wp14:editId="79F31F0C">
+            <wp:extent cx="4727643" cy="3129033"/>
+            <wp:effectExtent l="0" t="0" r="0" b="0"/>
+            <wp:docPr id="5" name="Picture 5"/>
+            <wp:cNvGraphicFramePr>
+              <a:graphicFrameLocks xmlns:a="http://schemas.openxmlformats.org/drawingml/2006/main" noChangeAspect="1"/>
+            </wp:cNvGraphicFramePr>
+            <a:graphic xmlns:a="http://schemas.openxmlformats.org/drawingml/2006/main">
+              <a:graphicData uri="http://schemas.openxmlformats.org/drawingml/2006/picture">
+                <pic:pic xmlns:pic="http://schemas.openxmlformats.org/drawingml/2006/picture">
+                  <pic:nvPicPr>
+                    <pic:cNvPr id="5" name="Screenshot 2020-06-23 23.05.36.png"/>
+                    <pic:cNvPicPr/>
+                  </pic:nvPicPr>
+                  <pic:blipFill>
+                    <a:blip r:embed="rId7" cstate="print">
+                      <a:extLst>
+                        <a:ext uri="{28A0092B-C50C-407E-A947-70E740481C1C}">
+                          <a14:useLocalDpi xmlns:a14="http://schemas.microsoft.com/office/drawing/2010/main" val="0"/>
+                        </a:ext>
+                      </a:extLst>
+                    </a:blip>
+                    <a:stretch>
+                      <a:fillRect/>
+                    </a:stretch>
+                  </pic:blipFill>
+                  <pic:spPr>
+                    <a:xfrm>
+                      <a:off x="0" y="0"/>
+                      <a:ext cx="4732086" cy="3131973"/>
+                    </a:xfrm>
+                    <a:prstGeom prst="rect">
+                      <a:avLst/>
+                    </a:prstGeom>
+                  </pic:spPr>
+                </pic:pic>
+              </a:graphicData>
+            </a:graphic>
+          </wp:inline>
+        </w:drawing>
+      </w:r>
+    </w:p>
+    <w:p>
+      <w:pPr>
+        <w:pStyle w:val="Heading2"/>
+      </w:pPr>
+    </w:p>
+    <w:p>
+      <w:pPr>
+        <w:pStyle w:val="Heading2"/>
+      </w:pPr>
+    </w:p>
+    <w:p>
+      <w:pPr>
+        <w:pStyle w:val="Heading2"/>
+      </w:pPr>
+      <w:r>
+        <w:t xml:space="preserve">Frequency of synonymous vs non-synonymous transition mutations. </w:t>
+      </w:r>
+    </w:p>
+    <w:p/>
+    <w:p>
+      <w:r>
+        <w:t xml:space="preserve">To see if there is any signal in the data, </w:t>
+      </w:r>
+      <w:r>
+        <w:t xml:space="preserve">postdoc </w:t>
+      </w:r>
+      <w:proofErr w:type="spellStart"/>
+      <w:r>
+        <w:t>Senay</w:t>
+      </w:r>
+      <w:proofErr w:type="spellEnd"/>
+      <w:r>
+        <w:t xml:space="preserve"> </w:t>
+      </w:r>
+      <w:proofErr w:type="spellStart"/>
+      <w:r>
+        <w:t>Yitbarek</w:t>
+      </w:r>
+      <w:proofErr w:type="spellEnd"/>
+      <w:r>
+        <w:t xml:space="preserve"> and I decided to compare the mutation frequency of synonymous vs non-synonymous sites. </w:t>
+      </w:r>
+    </w:p>
+    <w:p/>
+    <w:p>
+      <w:r>
+        <w:t xml:space="preserve">We focused on transition mutations (A&lt;-&gt;G and C&lt;-&gt;T) because they are more common than transversion mutations in viruses. </w:t>
+      </w:r>
+    </w:p>
+    <w:p/>
+    <w:p>
+      <w:r>
+        <w:t>We found that</w:t>
+      </w:r>
+      <w:r>
+        <w:t xml:space="preserve"> yes, there is signal. </w:t>
+      </w:r>
+    </w:p>
+    <w:p>
+      <w:r>
+        <w:t>In most samples (though not all), the non</w:t>
+      </w:r>
+      <w:r>
+        <w:t>-</w:t>
+      </w:r>
+      <w:r>
+        <w:t xml:space="preserve">synonymous and nonsense transition mutations have lower frequency (according to </w:t>
+      </w:r>
+      <w:r>
+        <w:t>non-parametric W</w:t>
+      </w:r>
+      <w:r>
+        <w:t xml:space="preserve">ilcox test) than synonymous mutations.  </w:t>
+      </w:r>
+    </w:p>
+    <w:p/>
+    <w:p>
+      <w:r>
+        <w:rPr>
+          <w:noProof/>
+        </w:rPr>
+        <w:drawing>
+          <wp:inline distT="0" distB="0" distL="0" distR="0" wp14:anchorId="17B1349F" wp14:editId="68090095">
+            <wp:extent cx="3376638" cy="3369785"/>
+            <wp:effectExtent l="0" t="0" r="1905" b="0"/>
+            <wp:docPr id="2" name="Picture 2"/>
+            <wp:cNvGraphicFramePr>
+              <a:graphicFrameLocks xmlns:a="http://schemas.openxmlformats.org/drawingml/2006/main" noChangeAspect="1"/>
+            </wp:cNvGraphicFramePr>
+            <a:graphic xmlns:a="http://schemas.openxmlformats.org/drawingml/2006/main">
+              <a:graphicData uri="http://schemas.openxmlformats.org/drawingml/2006/picture">
+                <pic:pic xmlns:pic="http://schemas.openxmlformats.org/drawingml/2006/picture">
+                  <pic:nvPicPr>
+                    <pic:cNvPr id="2" name="Screenshot 2020-06-11 11.53.57.png"/>
+                    <pic:cNvPicPr/>
+                  </pic:nvPicPr>
+                  <pic:blipFill>
+                    <a:blip r:embed="rId8" cstate="print">
+                      <a:extLst>
+                        <a:ext uri="{28A0092B-C50C-407E-A947-70E740481C1C}">
+                          <a14:useLocalDpi xmlns:a14="http://schemas.microsoft.com/office/drawing/2010/main" val="0"/>
+                        </a:ext>
+                      </a:extLst>
+                    </a:blip>
+                    <a:stretch>
+                      <a:fillRect/>
+                    </a:stretch>
+                  </pic:blipFill>
+                  <pic:spPr>
+                    <a:xfrm>
+                      <a:off x="0" y="0"/>
+                      <a:ext cx="3383384" cy="3376517"/>
+                    </a:xfrm>
+                    <a:prstGeom prst="rect">
+                      <a:avLst/>
+                    </a:prstGeom>
+                  </pic:spPr>
+                </pic:pic>
+              </a:graphicData>
+            </a:graphic>
+          </wp:inline>
+        </w:drawing>
+      </w:r>
+    </w:p>
     <w:p>
       <w:r>
         <w:t xml:space="preserve">What we see in this plot is that </w:t>
@@ -265,8 +517,6 @@
       <w:r>
         <w:t xml:space="preserve">in a sample from animal 3816, </w:t>
       </w:r>
-      <w:bookmarkStart w:id="0" w:name="_GoBack"/>
-      <w:bookmarkEnd w:id="0"/>
       <w:r>
         <w:t xml:space="preserve">non-synonymous mutations have, on average a lower mutation frequency than synonymous mutations. The p-value is for a one-sided Wilcoxon test to determine if synonymous mutations have higher frequencies than non-synonymous and nonsense mutations combined. </w:t>
       </w:r>
@@ -302,19 +552,13 @@
     </w:p>
     <w:p>
       <w:r>
-        <w:t xml:space="preserve">We find that for </w:t>
-      </w:r>
-      <w:r>
-        <w:t>non-</w:t>
+        <w:t>We find that for non-</w:t>
       </w:r>
       <w:r>
         <w:t>plasma</w:t>
       </w:r>
       <w:r>
-        <w:t xml:space="preserve"> samples, </w:t>
-      </w:r>
-      <w:r>
-        <w:t>25</w:t>
+        <w:t xml:space="preserve"> samples, 25</w:t>
       </w:r>
       <w:r>
         <w:t xml:space="preserve"> out of </w:t>
@@ -332,13 +576,7 @@
         <w:t>significant</w:t>
       </w:r>
       <w:r>
-        <w:t xml:space="preserve"> difference between synonymous and non-synonymous/nonsense mutations</w:t>
-      </w:r>
-      <w:r>
-        <w:t xml:space="preserve"> (57%)</w:t>
-      </w:r>
-      <w:r>
-        <w:t xml:space="preserve">. </w:t>
+        <w:t xml:space="preserve"> difference between synonymous and non-synonymous/nonsense mutations (57%). </w:t>
       </w:r>
       <w:r>
         <w:br/>
@@ -348,6 +586,7 @@
     <w:p/>
     <w:p>
       <w:r>
+        <w:lastRenderedPageBreak/>
         <w:t xml:space="preserve">This result, that frequencies of synonymous sites are higher than for non-synonymous sites shows </w:t>
       </w:r>
     </w:p>
@@ -376,33 +615,6 @@
       </w:r>
     </w:p>
     <w:p/>
-    <w:p>
-      <w:r>
-        <w:t xml:space="preserve">Next steps: </w:t>
-      </w:r>
-    </w:p>
-    <w:p>
-      <w:r>
-        <w:lastRenderedPageBreak/>
-        <w:t xml:space="preserve">Now that it is clear that there is signal in the data – we can look at other effects that can be studied in low-diversity samples. The first thing we’ll look at is CpG-creating mutations (see </w:t>
-      </w:r>
-      <w:proofErr w:type="spellStart"/>
-      <w:r>
-        <w:t>Theys</w:t>
-      </w:r>
-      <w:proofErr w:type="spellEnd"/>
-      <w:r>
-        <w:t xml:space="preserve"> et al 2018 </w:t>
-      </w:r>
-      <w:proofErr w:type="spellStart"/>
-      <w:r>
-        <w:t>Plos</w:t>
-      </w:r>
-      <w:proofErr w:type="spellEnd"/>
-      <w:r>
-        <w:t xml:space="preserve"> Genetics). </w:t>
-      </w:r>
-    </w:p>
     <w:p/>
     <w:sectPr>
       <w:pgSz w:w="12240" w:h="15840"/>
@@ -1043,7 +1255,6 @@
   <w:style w:type="character" w:default="1" w:styleId="DefaultParagraphFont">
     <w:name w:val="Default Paragraph Font"/>
     <w:uiPriority w:val="1"/>
-    <w:semiHidden/>
     <w:unhideWhenUsed/>
   </w:style>
   <w:style w:type="table" w:default="1" w:styleId="TableNormal">

</xml_diff>